<commit_message>
Update on the report + Things to remember
</commit_message>
<xml_diff>
--- a/Documentation/Research Report.docx
+++ b/Documentation/Research Report.docx
@@ -1,6 +1,6 @@
 
 <file path=word/document.xml><?xml version="1.0" encoding="utf-8"?>
-<w:document xmlns:wpc="http://schemas.microsoft.com/office/word/2010/wordprocessingCanvas" xmlns:cx="http://schemas.microsoft.com/office/drawing/2014/chartex" xmlns:cx1="http://schemas.microsoft.com/office/drawing/2015/9/8/chartex" xmlns:cx2="http://schemas.microsoft.com/office/drawing/2015/10/21/chartex" xmlns:cx3="http://schemas.microsoft.com/office/drawing/2016/5/9/chartex" xmlns:cx4="http://schemas.microsoft.com/office/drawing/2016/5/10/chartex" xmlns:cx5="http://schemas.microsoft.com/office/drawing/2016/5/11/chartex" xmlns:cx6="http://schemas.microsoft.com/office/drawing/2016/5/12/chartex" xmlns:cx7="http://schemas.microsoft.com/office/drawing/2016/5/13/chartex" xmlns:cx8="http://schemas.microsoft.com/office/drawing/2016/5/14/chartex" xmlns:mc="http://schemas.openxmlformats.org/markup-compatibility/2006" xmlns:aink="http://schemas.microsoft.com/office/drawing/2016/ink" xmlns:am3d="http://schemas.microsoft.com/office/drawing/2017/model3d" xmlns:o="urn:schemas-microsoft-com:office:office" xmlns:oel="http://schemas.microsoft.com/office/2019/extlst" xmlns:r="http://schemas.openxmlformats.org/officeDocument/2006/relationships" xmlns:m="http://schemas.openxmlformats.org/officeDocument/2006/math" xmlns:v="urn:schemas-microsoft-com:vml" xmlns:wp14="http://schemas.microsoft.com/office/word/2010/wordprocessingDrawing" xmlns:wp="http://schemas.openxmlformats.org/drawingml/2006/wordprocessingDrawing" xmlns:w10="urn:schemas-microsoft-com:office:word" xmlns:w="http://schemas.openxmlformats.org/wordprocessingml/2006/main" xmlns:w14="http://schemas.microsoft.com/office/word/2010/wordml" xmlns:w15="http://schemas.microsoft.com/office/word/2012/wordml" xmlns:w16cex="http://schemas.microsoft.com/office/word/2018/wordml/cex" xmlns:w16cid="http://schemas.microsoft.com/office/word/2016/wordml/cid" xmlns:w16="http://schemas.microsoft.com/office/word/2018/wordml" xmlns:w16sdtdh="http://schemas.microsoft.com/office/word/2020/wordml/sdtdatahash" xmlns:w16se="http://schemas.microsoft.com/office/word/2015/wordml/symex" xmlns:wpg="http://schemas.microsoft.com/office/word/2010/wordprocessingGroup" xmlns:wpi="http://schemas.microsoft.com/office/word/2010/wordprocessingInk" xmlns:wne="http://schemas.microsoft.com/office/word/2006/wordml" xmlns:wps="http://schemas.microsoft.com/office/word/2010/wordprocessingShape" mc:Ignorable="w14 w15 w16se w16cid w16 w16cex w16sdtdh wp14">
+<w:document xmlns:wpc="http://schemas.microsoft.com/office/word/2010/wordprocessingCanvas" xmlns:cx="http://schemas.microsoft.com/office/drawing/2014/chartex" xmlns:cx1="http://schemas.microsoft.com/office/drawing/2015/9/8/chartex" xmlns:cx2="http://schemas.microsoft.com/office/drawing/2015/10/21/chartex" xmlns:cx3="http://schemas.microsoft.com/office/drawing/2016/5/9/chartex" xmlns:cx4="http://schemas.microsoft.com/office/drawing/2016/5/10/chartex" xmlns:cx5="http://schemas.microsoft.com/office/drawing/2016/5/11/chartex" xmlns:cx6="http://schemas.microsoft.com/office/drawing/2016/5/12/chartex" xmlns:cx7="http://schemas.microsoft.com/office/drawing/2016/5/13/chartex" xmlns:cx8="http://schemas.microsoft.com/office/drawing/2016/5/14/chartex" xmlns:mc="http://schemas.openxmlformats.org/markup-compatibility/2006" xmlns:aink="http://schemas.microsoft.com/office/drawing/2016/ink" xmlns:am3d="http://schemas.microsoft.com/office/drawing/2017/model3d" xmlns:o="urn:schemas-microsoft-com:office:office" xmlns:r="http://schemas.openxmlformats.org/officeDocument/2006/relationships" xmlns:m="http://schemas.openxmlformats.org/officeDocument/2006/math" xmlns:v="urn:schemas-microsoft-com:vml" xmlns:wp14="http://schemas.microsoft.com/office/word/2010/wordprocessingDrawing" xmlns:wp="http://schemas.openxmlformats.org/drawingml/2006/wordprocessingDrawing" xmlns:w10="urn:schemas-microsoft-com:office:word" xmlns:w="http://schemas.openxmlformats.org/wordprocessingml/2006/main" xmlns:w14="http://schemas.microsoft.com/office/word/2010/wordml" xmlns:w15="http://schemas.microsoft.com/office/word/2012/wordml" xmlns:w16cid="http://schemas.microsoft.com/office/word/2016/wordml/cid" xmlns:w16se="http://schemas.microsoft.com/office/word/2015/wordml/symex" xmlns:wpg="http://schemas.microsoft.com/office/word/2010/wordprocessingGroup" xmlns:wpi="http://schemas.microsoft.com/office/word/2010/wordprocessingInk" xmlns:wne="http://schemas.microsoft.com/office/word/2006/wordml" xmlns:wps="http://schemas.microsoft.com/office/word/2010/wordprocessingShape" mc:Ignorable="w14 w15 w16se w16cid wp14">
   <w:body>
     <w:p>
       <w:pPr>
@@ -80,44 +80,33 @@
     </w:p>
     <w:p>
       <w:r>
-        <w:t>A brief </w:t>
-      </w:r>
-      <w:r>
-        <w:t>i</w:t>
-      </w:r>
-      <w:r>
-        <w:t>ntroduction (up to 200 words) identifying your advanced game development project topic and summarising its industry importance/relevance for study.</w:t>
-      </w:r>
-      <w:r>
-        <w:t xml:space="preserve"> </w:t>
-      </w:r>
-      <w:r>
-        <w:rPr>
-          <w:b/>
-          <w:bCs/>
-        </w:rPr>
-        <w:t>Note: Remove this and all other instructions from the document prior to submission.</w:t>
-      </w:r>
-      <w:r>
-        <w:rPr>
-          <w:b/>
-          <w:bCs/>
-        </w:rPr>
-        <w:t xml:space="preserve"> </w:t>
-      </w:r>
-      <w:r>
+        <w:rPr>
+          <w:color w:val="FF0000"/>
+        </w:rPr>
         <w:t>Total</w:t>
       </w:r>
       <w:r>
+        <w:rPr>
+          <w:color w:val="FF0000"/>
+        </w:rPr>
         <w:t xml:space="preserve"> word count (excluding final reference list) </w:t>
       </w:r>
       <w:r>
+        <w:rPr>
+          <w:color w:val="FF0000"/>
+        </w:rPr>
         <w:t>must</w:t>
       </w:r>
       <w:r>
+        <w:rPr>
+          <w:color w:val="FF0000"/>
+        </w:rPr>
         <w:t xml:space="preserve"> be between 1000-2000 words</w:t>
       </w:r>
       <w:r>
+        <w:rPr>
+          <w:color w:val="FF0000"/>
+        </w:rPr>
         <w:t xml:space="preserve"> to avoid penalty</w:t>
       </w:r>
       <w:r>
@@ -179,6 +168,39 @@
       <w:r>
         <w:t xml:space="preserve">For context, a roguelike is a subgenre of video games </w:t>
       </w:r>
+      <w:r>
+        <w:t xml:space="preserve">which comes from the video game </w:t>
+      </w:r>
+      <w:r>
+        <w:rPr>
+          <w:i/>
+        </w:rPr>
+        <w:t>Rogue</w:t>
+      </w:r>
+      <w:r>
+        <w:t>, and ever since 2008</w:t>
+      </w:r>
+      <w:r>
+        <w:t xml:space="preserve"> through the Berlin Interpretation </w:t>
+      </w:r>
+      <w:r>
+        <w:rPr>
+          <w:b/>
+        </w:rPr>
+        <w:t>Random</w:t>
+      </w:r>
+      <w:r>
+        <w:rPr>
+          <w:b/>
+        </w:rPr>
+        <w:t xml:space="preserve"> Environment Generation</w:t>
+      </w:r>
+      <w:r>
+        <w:t xml:space="preserve"> is one of the most important </w:t>
+      </w:r>
+      <w:r>
+        <w:t>factors of roguelikes [1]. Therefore, I plan to link my learnings with the need for procedural generation in roguelikes to create a procedural level generation algorithm which would make a roguelike game feel reactive to real time player conditions.</w:t>
+      </w:r>
     </w:p>
     <w:p>
       <w:pPr>
@@ -190,15 +212,7 @@
     </w:p>
     <w:p>
       <w:r>
-        <w:t xml:space="preserve">A Literature Review on your </w:t>
-      </w:r>
-      <w:proofErr w:type="gramStart"/>
-      <w:r>
-        <w:t>particular advanced</w:t>
-      </w:r>
-      <w:proofErr w:type="gramEnd"/>
-      <w:r>
-        <w:t xml:space="preserve"> game development topic covering 3 to 6 quality sources. This can include both academic and industry sources as well as community sources of sufficient quality. Technical prototypes that you have already developed can also be described (with supporting images) to count as one of your sources. Each distinct source should be clearly identified in the body of your report using </w:t>
+        <w:t>A Literature Review on your particular advanced game development topic covering 3 to 6 quality sources. This can include both academic and industry sources as well as community sources of sufficient quality. Technical prototypes that you have already developed can also be described (with supporting images) to count as one of your sources. Each distinct source should be clearly identified in the body of your report using </w:t>
       </w:r>
       <w:hyperlink r:id="rId8" w:tgtFrame="_blank" w:history="1">
         <w:r>
@@ -245,6 +259,102 @@
         <w:t>a one sentence statement assessing the usefulness of the source for your final project.</w:t>
       </w:r>
     </w:p>
+    <w:p/>
+    <w:p/>
+    <w:p>
+      <w:bookmarkStart w:id="0" w:name="_GoBack"/>
+    </w:p>
+    <w:bookmarkEnd w:id="0"/>
+    <w:p>
+      <w:r>
+        <w:lastRenderedPageBreak/>
+        <w:t>Plan:</w:t>
+      </w:r>
+    </w:p>
+    <w:p>
+      <w:pPr>
+        <w:pStyle w:val="ListParagraph"/>
+        <w:numPr>
+          <w:ilvl w:val="0"/>
+          <w:numId w:val="11"/>
+        </w:numPr>
+      </w:pPr>
+      <w:r>
+        <w:t>Hybrid Approach to Proc Gen</w:t>
+      </w:r>
+    </w:p>
+    <w:p>
+      <w:pPr>
+        <w:pStyle w:val="ListParagraph"/>
+        <w:numPr>
+          <w:ilvl w:val="1"/>
+          <w:numId w:val="11"/>
+        </w:numPr>
+      </w:pPr>
+      <w:r>
+        <w:t>Introduced a bunch of techniques</w:t>
+      </w:r>
+    </w:p>
+    <w:p>
+      <w:pPr>
+        <w:pStyle w:val="ListParagraph"/>
+        <w:numPr>
+          <w:ilvl w:val="1"/>
+          <w:numId w:val="11"/>
+        </w:numPr>
+      </w:pPr>
+      <w:r>
+        <w:t>Introduction on Context Free Grammars</w:t>
+      </w:r>
+    </w:p>
+    <w:p>
+      <w:pPr>
+        <w:pStyle w:val="ListParagraph"/>
+        <w:numPr>
+          <w:ilvl w:val="1"/>
+          <w:numId w:val="11"/>
+        </w:numPr>
+      </w:pPr>
+      <w:r>
+        <w:t>Intro to cellular Automaton</w:t>
+      </w:r>
+    </w:p>
+    <w:p>
+      <w:pPr>
+        <w:pStyle w:val="ListParagraph"/>
+        <w:numPr>
+          <w:ilvl w:val="0"/>
+          <w:numId w:val="11"/>
+        </w:numPr>
+      </w:pPr>
+      <w:r>
+        <w:t>Cellular Automaton</w:t>
+      </w:r>
+    </w:p>
+    <w:p>
+      <w:pPr>
+        <w:pStyle w:val="ListParagraph"/>
+        <w:numPr>
+          <w:ilvl w:val="0"/>
+          <w:numId w:val="11"/>
+        </w:numPr>
+      </w:pPr>
+      <w:r>
+        <w:t>Wave Function Collapse</w:t>
+      </w:r>
+    </w:p>
+    <w:p>
+      <w:pPr>
+        <w:pStyle w:val="ListParagraph"/>
+        <w:numPr>
+          <w:ilvl w:val="0"/>
+          <w:numId w:val="11"/>
+        </w:numPr>
+      </w:pPr>
+      <w:r>
+        <w:t>Prototype 1</w:t>
+      </w:r>
+    </w:p>
     <w:p>
       <w:pPr>
         <w:pStyle w:val="Heading1"/>
@@ -263,7 +373,6 @@
         <w:pStyle w:val="Heading2"/>
       </w:pPr>
       <w:r>
-        <w:lastRenderedPageBreak/>
         <w:t>Learning Goals</w:t>
       </w:r>
     </w:p>
@@ -284,15 +393,7 @@
         <w:t>g</w:t>
       </w:r>
       <w:r>
-        <w:t>oals identifying the industry-relevant skills you intend to gain through your work on the project. Make sure these are specific and measurable, as you will be expected to evaluate your success in reaching these goals in your final project. You should also identify how your goals are industry relevant and why you’re interested to build these skills (</w:t>
-      </w:r>
-      <w:proofErr w:type="gramStart"/>
-      <w:r>
-        <w:t>i.e.</w:t>
-      </w:r>
-      <w:proofErr w:type="gramEnd"/>
-      <w:r>
-        <w:t xml:space="preserve"> what personal career goals they relate to).</w:t>
+        <w:t>oals identifying the industry-relevant skills you intend to gain through your work on the project. Make sure these are specific and measurable, as you will be expected to evaluate your success in reaching these goals in your final project. You should also identify how your goals are industry relevant and why you’re interested to build these skills (i.e. what personal career goals they relate to).</w:t>
       </w:r>
       <w:r>
         <w:t xml:space="preserve"> If you need help developing learning goals you can</w:t>
@@ -371,31 +472,7 @@
         <w:t>d</w:t>
       </w:r>
       <w:r>
-        <w:t>eliverables (</w:t>
-      </w:r>
-      <w:proofErr w:type="gramStart"/>
-      <w:r>
-        <w:t>e.g.</w:t>
-      </w:r>
-      <w:proofErr w:type="gramEnd"/>
-      <w:r>
-        <w:t xml:space="preserve"> prototypes, documentation, experiments, analyses) you intend to create for your final project that build on the ideas or address the gaps from your reading. Be sure that each deliverable includes some detail on how its success will be measured (</w:t>
-      </w:r>
-      <w:proofErr w:type="gramStart"/>
-      <w:r>
-        <w:t>e.g.</w:t>
-      </w:r>
-      <w:proofErr w:type="gramEnd"/>
-      <w:r>
-        <w:t xml:space="preserve"> number of words for a report, supported features for software, number of testers for prototype, quality goal for evaluation, etc.). Evaluation of outputs (</w:t>
-      </w:r>
-      <w:proofErr w:type="gramStart"/>
-      <w:r>
-        <w:t>e.g.</w:t>
-      </w:r>
-      <w:proofErr w:type="gramEnd"/>
-      <w:r>
-        <w:t xml:space="preserve"> their utility, usability or UX, as appropriate) is a required component of the final project, as is creating a portfolio piece with industry relevance (including a short demonstration video showcasing relevant prototypes), so be sure to identify the individual deliverables that address these requirements.</w:t>
+        <w:t>eliverables (e.g. prototypes, documentation, experiments, analyses) you intend to create for your final project that build on the ideas or address the gaps from your reading. Be sure that each deliverable includes some detail on how its success will be measured (e.g. number of words for a report, supported features for software, number of testers for prototype, quality goal for evaluation, etc.). Evaluation of outputs (e.g. their utility, usability or UX, as appropriate) is a required component of the final project, as is creating a portfolio piece with industry relevance (including a short demonstration video showcasing relevant prototypes), so be sure to identify the individual deliverables that address these requirements.</w:t>
       </w:r>
     </w:p>
     <w:p/>
@@ -503,18 +580,10 @@
         <w:t>demonstration</w:t>
       </w:r>
       <w:r>
-        <w:t xml:space="preserve"> of your main deliverable (</w:t>
-      </w:r>
-      <w:proofErr w:type="gramStart"/>
-      <w:r>
-        <w:t>e</w:t>
-      </w:r>
-      <w:r>
-        <w:t>.g.</w:t>
-      </w:r>
-      <w:proofErr w:type="gramEnd"/>
-      <w:r>
-        <w:t xml:space="preserve"> a video showing off the </w:t>
+        <w:t xml:space="preserve"> of your main deliverable (e</w:t>
+      </w:r>
+      <w:r>
+        <w:t xml:space="preserve">.g. a video showing off the </w:t>
       </w:r>
       <w:r>
         <w:t>game, your prototype, software tool, etc.). If your main deli</w:t>
@@ -564,15 +633,7 @@
         <w:t>your prototype/tools</w:t>
       </w:r>
       <w:r>
-        <w:t xml:space="preserve"> (</w:t>
-      </w:r>
-      <w:proofErr w:type="gramStart"/>
-      <w:r>
-        <w:t>e.g.</w:t>
-      </w:r>
-      <w:proofErr w:type="gramEnd"/>
-      <w:r>
-        <w:t xml:space="preserve"> game design documents, technical documents)</w:t>
+        <w:t xml:space="preserve"> (e.g. game design documents, technical documents)</w:t>
       </w:r>
     </w:p>
     <w:p>
@@ -601,15 +662,7 @@
         <w:t>ion</w:t>
       </w:r>
       <w:r>
-        <w:t xml:space="preserve"> (</w:t>
-      </w:r>
-      <w:proofErr w:type="gramStart"/>
-      <w:r>
-        <w:t>e.g.</w:t>
-      </w:r>
-      <w:proofErr w:type="gramEnd"/>
-      <w:r>
-        <w:t xml:space="preserve"> surveys, interviews)</w:t>
+        <w:t xml:space="preserve"> (e.g. surveys, interviews)</w:t>
       </w:r>
       <w:r>
         <w:t>, t</w:t>
@@ -633,6 +686,7 @@
     <w:p/>
     <w:p>
       <w:r>
+        <w:lastRenderedPageBreak/>
         <w:t>For each deliverable, you should provide</w:t>
       </w:r>
       <w:r>
@@ -710,16 +764,11 @@
       <w:r>
         <w:t xml:space="preserve">final project </w:t>
       </w:r>
-      <w:proofErr w:type="gramStart"/>
       <w:r>
         <w:t>submission</w:t>
       </w:r>
       <w:r>
-        <w:t>, but</w:t>
-      </w:r>
-      <w:proofErr w:type="gramEnd"/>
-      <w:r>
-        <w:t xml:space="preserve"> should be outlined</w:t>
+        <w:t>, but should be outlined</w:t>
       </w:r>
       <w:r>
         <w:t xml:space="preserve"> here</w:t>
@@ -759,7 +808,6 @@
           <w:b/>
           <w:bCs/>
         </w:rPr>
-        <w:lastRenderedPageBreak/>
         <w:t>Example 1:</w:t>
       </w:r>
       <w:r>
@@ -1615,6 +1663,7 @@
           <w:sz w:val="23"/>
           <w:szCs w:val="23"/>
         </w:rPr>
+        <w:lastRenderedPageBreak/>
         <w:t>Four-minute v</w:t>
       </w:r>
       <w:r>
@@ -2385,7 +2434,6 @@
           <w:sz w:val="23"/>
           <w:szCs w:val="23"/>
         </w:rPr>
-        <w:lastRenderedPageBreak/>
         <w:t>Recruitment/data collection for p</w:t>
       </w:r>
       <w:r>
@@ -3014,6 +3062,20 @@
       <w:r>
         <w:t>.</w:t>
       </w:r>
+    </w:p>
+    <w:p/>
+    <w:p>
+      <w:r>
+        <w:t xml:space="preserve">[1] </w:t>
+      </w:r>
+      <w:hyperlink r:id="rId13" w:history="1">
+        <w:r>
+          <w:rPr>
+            <w:rStyle w:val="Hyperlink"/>
+          </w:rPr>
+          <w:t>https://www.makeuseof.com/what-are-roguelike-and-roguelite-video-games/</w:t>
+        </w:r>
+      </w:hyperlink>
     </w:p>
     <w:p/>
     <w:p/>
@@ -3030,7 +3092,7 @@
 </file>
 
 <file path=word/numbering.xml><?xml version="1.0" encoding="utf-8"?>
-<w:numbering xmlns:wpc="http://schemas.microsoft.com/office/word/2010/wordprocessingCanvas" xmlns:cx="http://schemas.microsoft.com/office/drawing/2014/chartex" xmlns:cx1="http://schemas.microsoft.com/office/drawing/2015/9/8/chartex" xmlns:cx2="http://schemas.microsoft.com/office/drawing/2015/10/21/chartex" xmlns:cx3="http://schemas.microsoft.com/office/drawing/2016/5/9/chartex" xmlns:cx4="http://schemas.microsoft.com/office/drawing/2016/5/10/chartex" xmlns:cx5="http://schemas.microsoft.com/office/drawing/2016/5/11/chartex" xmlns:cx6="http://schemas.microsoft.com/office/drawing/2016/5/12/chartex" xmlns:cx7="http://schemas.microsoft.com/office/drawing/2016/5/13/chartex" xmlns:cx8="http://schemas.microsoft.com/office/drawing/2016/5/14/chartex" xmlns:mc="http://schemas.openxmlformats.org/markup-compatibility/2006" xmlns:aink="http://schemas.microsoft.com/office/drawing/2016/ink" xmlns:am3d="http://schemas.microsoft.com/office/drawing/2017/model3d" xmlns:o="urn:schemas-microsoft-com:office:office" xmlns:oel="http://schemas.microsoft.com/office/2019/extlst" xmlns:r="http://schemas.openxmlformats.org/officeDocument/2006/relationships" xmlns:m="http://schemas.openxmlformats.org/officeDocument/2006/math" xmlns:v="urn:schemas-microsoft-com:vml" xmlns:wp14="http://schemas.microsoft.com/office/word/2010/wordprocessingDrawing" xmlns:wp="http://schemas.openxmlformats.org/drawingml/2006/wordprocessingDrawing" xmlns:w10="urn:schemas-microsoft-com:office:word" xmlns:w="http://schemas.openxmlformats.org/wordprocessingml/2006/main" xmlns:w14="http://schemas.microsoft.com/office/word/2010/wordml" xmlns:w15="http://schemas.microsoft.com/office/word/2012/wordml" xmlns:w16cex="http://schemas.microsoft.com/office/word/2018/wordml/cex" xmlns:w16cid="http://schemas.microsoft.com/office/word/2016/wordml/cid" xmlns:w16="http://schemas.microsoft.com/office/word/2018/wordml" xmlns:w16sdtdh="http://schemas.microsoft.com/office/word/2020/wordml/sdtdatahash" xmlns:w16se="http://schemas.microsoft.com/office/word/2015/wordml/symex" xmlns:wpg="http://schemas.microsoft.com/office/word/2010/wordprocessingGroup" xmlns:wpi="http://schemas.microsoft.com/office/word/2010/wordprocessingInk" xmlns:wne="http://schemas.microsoft.com/office/word/2006/wordml" xmlns:wps="http://schemas.microsoft.com/office/word/2010/wordprocessingShape" mc:Ignorable="w14 w15 w16se w16cid w16 w16cex w16sdtdh wp14">
+<w:numbering xmlns:wpc="http://schemas.microsoft.com/office/word/2010/wordprocessingCanvas" xmlns:cx="http://schemas.microsoft.com/office/drawing/2014/chartex" xmlns:cx1="http://schemas.microsoft.com/office/drawing/2015/9/8/chartex" xmlns:cx2="http://schemas.microsoft.com/office/drawing/2015/10/21/chartex" xmlns:cx3="http://schemas.microsoft.com/office/drawing/2016/5/9/chartex" xmlns:cx4="http://schemas.microsoft.com/office/drawing/2016/5/10/chartex" xmlns:cx5="http://schemas.microsoft.com/office/drawing/2016/5/11/chartex" xmlns:cx6="http://schemas.microsoft.com/office/drawing/2016/5/12/chartex" xmlns:cx7="http://schemas.microsoft.com/office/drawing/2016/5/13/chartex" xmlns:cx8="http://schemas.microsoft.com/office/drawing/2016/5/14/chartex" xmlns:mc="http://schemas.openxmlformats.org/markup-compatibility/2006" xmlns:aink="http://schemas.microsoft.com/office/drawing/2016/ink" xmlns:am3d="http://schemas.microsoft.com/office/drawing/2017/model3d" xmlns:o="urn:schemas-microsoft-com:office:office" xmlns:r="http://schemas.openxmlformats.org/officeDocument/2006/relationships" xmlns:m="http://schemas.openxmlformats.org/officeDocument/2006/math" xmlns:v="urn:schemas-microsoft-com:vml" xmlns:wp14="http://schemas.microsoft.com/office/word/2010/wordprocessingDrawing" xmlns:wp="http://schemas.openxmlformats.org/drawingml/2006/wordprocessingDrawing" xmlns:w10="urn:schemas-microsoft-com:office:word" xmlns:w="http://schemas.openxmlformats.org/wordprocessingml/2006/main" xmlns:w14="http://schemas.microsoft.com/office/word/2010/wordml" xmlns:w15="http://schemas.microsoft.com/office/word/2012/wordml" xmlns:w16cid="http://schemas.microsoft.com/office/word/2016/wordml/cid" xmlns:w16se="http://schemas.microsoft.com/office/word/2015/wordml/symex" xmlns:wpg="http://schemas.microsoft.com/office/word/2010/wordprocessingGroup" xmlns:wpi="http://schemas.microsoft.com/office/word/2010/wordprocessingInk" xmlns:wne="http://schemas.microsoft.com/office/word/2006/wordml" xmlns:wps="http://schemas.microsoft.com/office/word/2010/wordprocessingShape" mc:Ignorable="w14 w15 w16se w16cid wp14">
   <w:abstractNum w:abstractNumId="0" w15:restartNumberingAfterBreak="0">
     <w:nsid w:val="072F3A76"/>
     <w:multiLevelType w:val="multilevel"/>
@@ -4449,41 +4511,157 @@
       </w:rPr>
     </w:lvl>
   </w:abstractNum>
-  <w:num w:numId="1" w16cid:durableId="132794560">
+  <w:abstractNum w:abstractNumId="10" w15:restartNumberingAfterBreak="0">
+    <w:nsid w:val="68E867FA"/>
+    <w:multiLevelType w:val="hybridMultilevel"/>
+    <w:tmpl w:val="64BCE33C"/>
+    <w:lvl w:ilvl="0" w:tplc="0C090001">
+      <w:start w:val="1"/>
+      <w:numFmt w:val="bullet"/>
+      <w:lvlText w:val=""/>
+      <w:lvlJc w:val="left"/>
+      <w:pPr>
+        <w:ind w:left="720" w:hanging="360"/>
+      </w:pPr>
+      <w:rPr>
+        <w:rFonts w:ascii="Symbol" w:hAnsi="Symbol" w:hint="default"/>
+      </w:rPr>
+    </w:lvl>
+    <w:lvl w:ilvl="1" w:tplc="0C090003">
+      <w:start w:val="1"/>
+      <w:numFmt w:val="bullet"/>
+      <w:lvlText w:val="o"/>
+      <w:lvlJc w:val="left"/>
+      <w:pPr>
+        <w:ind w:left="1440" w:hanging="360"/>
+      </w:pPr>
+      <w:rPr>
+        <w:rFonts w:ascii="Courier New" w:hAnsi="Courier New" w:cs="Courier New" w:hint="default"/>
+      </w:rPr>
+    </w:lvl>
+    <w:lvl w:ilvl="2" w:tplc="0C090005" w:tentative="1">
+      <w:start w:val="1"/>
+      <w:numFmt w:val="bullet"/>
+      <w:lvlText w:val=""/>
+      <w:lvlJc w:val="left"/>
+      <w:pPr>
+        <w:ind w:left="2160" w:hanging="360"/>
+      </w:pPr>
+      <w:rPr>
+        <w:rFonts w:ascii="Wingdings" w:hAnsi="Wingdings" w:hint="default"/>
+      </w:rPr>
+    </w:lvl>
+    <w:lvl w:ilvl="3" w:tplc="0C090001" w:tentative="1">
+      <w:start w:val="1"/>
+      <w:numFmt w:val="bullet"/>
+      <w:lvlText w:val=""/>
+      <w:lvlJc w:val="left"/>
+      <w:pPr>
+        <w:ind w:left="2880" w:hanging="360"/>
+      </w:pPr>
+      <w:rPr>
+        <w:rFonts w:ascii="Symbol" w:hAnsi="Symbol" w:hint="default"/>
+      </w:rPr>
+    </w:lvl>
+    <w:lvl w:ilvl="4" w:tplc="0C090003" w:tentative="1">
+      <w:start w:val="1"/>
+      <w:numFmt w:val="bullet"/>
+      <w:lvlText w:val="o"/>
+      <w:lvlJc w:val="left"/>
+      <w:pPr>
+        <w:ind w:left="3600" w:hanging="360"/>
+      </w:pPr>
+      <w:rPr>
+        <w:rFonts w:ascii="Courier New" w:hAnsi="Courier New" w:cs="Courier New" w:hint="default"/>
+      </w:rPr>
+    </w:lvl>
+    <w:lvl w:ilvl="5" w:tplc="0C090005" w:tentative="1">
+      <w:start w:val="1"/>
+      <w:numFmt w:val="bullet"/>
+      <w:lvlText w:val=""/>
+      <w:lvlJc w:val="left"/>
+      <w:pPr>
+        <w:ind w:left="4320" w:hanging="360"/>
+      </w:pPr>
+      <w:rPr>
+        <w:rFonts w:ascii="Wingdings" w:hAnsi="Wingdings" w:hint="default"/>
+      </w:rPr>
+    </w:lvl>
+    <w:lvl w:ilvl="6" w:tplc="0C090001" w:tentative="1">
+      <w:start w:val="1"/>
+      <w:numFmt w:val="bullet"/>
+      <w:lvlText w:val=""/>
+      <w:lvlJc w:val="left"/>
+      <w:pPr>
+        <w:ind w:left="5040" w:hanging="360"/>
+      </w:pPr>
+      <w:rPr>
+        <w:rFonts w:ascii="Symbol" w:hAnsi="Symbol" w:hint="default"/>
+      </w:rPr>
+    </w:lvl>
+    <w:lvl w:ilvl="7" w:tplc="0C090003" w:tentative="1">
+      <w:start w:val="1"/>
+      <w:numFmt w:val="bullet"/>
+      <w:lvlText w:val="o"/>
+      <w:lvlJc w:val="left"/>
+      <w:pPr>
+        <w:ind w:left="5760" w:hanging="360"/>
+      </w:pPr>
+      <w:rPr>
+        <w:rFonts w:ascii="Courier New" w:hAnsi="Courier New" w:cs="Courier New" w:hint="default"/>
+      </w:rPr>
+    </w:lvl>
+    <w:lvl w:ilvl="8" w:tplc="0C090005" w:tentative="1">
+      <w:start w:val="1"/>
+      <w:numFmt w:val="bullet"/>
+      <w:lvlText w:val=""/>
+      <w:lvlJc w:val="left"/>
+      <w:pPr>
+        <w:ind w:left="6480" w:hanging="360"/>
+      </w:pPr>
+      <w:rPr>
+        <w:rFonts w:ascii="Wingdings" w:hAnsi="Wingdings" w:hint="default"/>
+      </w:rPr>
+    </w:lvl>
+  </w:abstractNum>
+  <w:num w:numId="1">
     <w:abstractNumId w:val="4"/>
   </w:num>
-  <w:num w:numId="2" w16cid:durableId="182130971">
+  <w:num w:numId="2">
     <w:abstractNumId w:val="0"/>
   </w:num>
-  <w:num w:numId="3" w16cid:durableId="1562716688">
+  <w:num w:numId="3">
     <w:abstractNumId w:val="9"/>
   </w:num>
-  <w:num w:numId="4" w16cid:durableId="1064835522">
+  <w:num w:numId="4">
     <w:abstractNumId w:val="6"/>
   </w:num>
-  <w:num w:numId="5" w16cid:durableId="629701468">
+  <w:num w:numId="5">
     <w:abstractNumId w:val="1"/>
   </w:num>
-  <w:num w:numId="6" w16cid:durableId="772436389">
+  <w:num w:numId="6">
     <w:abstractNumId w:val="2"/>
   </w:num>
-  <w:num w:numId="7" w16cid:durableId="339352277">
+  <w:num w:numId="7">
     <w:abstractNumId w:val="7"/>
   </w:num>
-  <w:num w:numId="8" w16cid:durableId="408044327">
+  <w:num w:numId="8">
     <w:abstractNumId w:val="3"/>
   </w:num>
-  <w:num w:numId="9" w16cid:durableId="1413894026">
+  <w:num w:numId="9">
     <w:abstractNumId w:val="5"/>
   </w:num>
-  <w:num w:numId="10" w16cid:durableId="20210435">
+  <w:num w:numId="10">
     <w:abstractNumId w:val="8"/>
+  </w:num>
+  <w:num w:numId="11">
+    <w:abstractNumId w:val="10"/>
   </w:num>
 </w:numbering>
 </file>
 
 <file path=word/styles.xml><?xml version="1.0" encoding="utf-8"?>
-<w:styles xmlns:mc="http://schemas.openxmlformats.org/markup-compatibility/2006" xmlns:r="http://schemas.openxmlformats.org/officeDocument/2006/relationships" xmlns:w="http://schemas.openxmlformats.org/wordprocessingml/2006/main" xmlns:w14="http://schemas.microsoft.com/office/word/2010/wordml" xmlns:w15="http://schemas.microsoft.com/office/word/2012/wordml" xmlns:w16cex="http://schemas.microsoft.com/office/word/2018/wordml/cex" xmlns:w16cid="http://schemas.microsoft.com/office/word/2016/wordml/cid" xmlns:w16="http://schemas.microsoft.com/office/word/2018/wordml" xmlns:w16sdtdh="http://schemas.microsoft.com/office/word/2020/wordml/sdtdatahash" xmlns:w16se="http://schemas.microsoft.com/office/word/2015/wordml/symex" mc:Ignorable="w14 w15 w16se w16cid w16 w16cex w16sdtdh">
+<w:styles xmlns:mc="http://schemas.openxmlformats.org/markup-compatibility/2006" xmlns:r="http://schemas.openxmlformats.org/officeDocument/2006/relationships" xmlns:w="http://schemas.openxmlformats.org/wordprocessingml/2006/main" xmlns:w14="http://schemas.microsoft.com/office/word/2010/wordml" xmlns:w15="http://schemas.microsoft.com/office/word/2012/wordml" xmlns:w16cid="http://schemas.microsoft.com/office/word/2016/wordml/cid" xmlns:w16se="http://schemas.microsoft.com/office/word/2015/wordml/symex" mc:Ignorable="w14 w15 w16se w16cid">
   <w:docDefaults>
     <w:rPrDefault>
       <w:rPr>
@@ -4497,7 +4675,7 @@
     </w:rPrDefault>
     <w:pPrDefault/>
   </w:docDefaults>
-  <w:latentStyles w:defLockedState="0" w:defUIPriority="99" w:defSemiHidden="0" w:defUnhideWhenUsed="0" w:defQFormat="0" w:count="376">
+  <w:latentStyles w:defLockedState="0" w:defUIPriority="99" w:defSemiHidden="0" w:defUnhideWhenUsed="0" w:defQFormat="0" w:count="375">
     <w:lsdException w:name="Normal" w:uiPriority="0" w:qFormat="1"/>
     <w:lsdException w:name="heading 1" w:uiPriority="9" w:qFormat="1"/>
     <w:lsdException w:name="heading 2" w:semiHidden="1" w:uiPriority="9" w:unhideWhenUsed="1" w:qFormat="1"/>
@@ -4873,7 +5051,6 @@
     <w:lsdException w:name="Smart Hyperlink" w:semiHidden="1" w:unhideWhenUsed="1"/>
     <w:lsdException w:name="Hashtag" w:semiHidden="1" w:unhideWhenUsed="1"/>
     <w:lsdException w:name="Unresolved Mention" w:semiHidden="1" w:unhideWhenUsed="1"/>
-    <w:lsdException w:name="Smart Link" w:semiHidden="1" w:unhideWhenUsed="1"/>
   </w:latentStyles>
   <w:style w:type="paragraph" w:default="1" w:styleId="Normal">
     <w:name w:val="Normal"/>
@@ -5400,6 +5577,26 @@
 </file>
 
 <file path=customXml/item1.xml><?xml version="1.0" encoding="utf-8"?>
+<?mso-contentType ?>
+<FormTemplates xmlns="http://schemas.microsoft.com/sharepoint/v3/contenttype/forms">
+  <Display>DocumentLibraryForm</Display>
+  <Edit>DocumentLibraryForm</Edit>
+  <New>DocumentLibraryForm</New>
+</FormTemplates>
+</file>
+
+<file path=customXml/item2.xml><?xml version="1.0" encoding="utf-8"?>
+<p:properties xmlns:p="http://schemas.microsoft.com/office/2006/metadata/properties" xmlns:xsi="http://www.w3.org/2001/XMLSchema-instance" xmlns:pc="http://schemas.microsoft.com/office/infopath/2007/PartnerControls">
+  <documentManagement>
+    <lcf76f155ced4ddcb4097134ff3c332f xmlns="421930ea-623f-4491-8249-222176ed9477">
+      <Terms xmlns="http://schemas.microsoft.com/office/infopath/2007/PartnerControls"/>
+    </lcf76f155ced4ddcb4097134ff3c332f>
+    <TaxCatchAll xmlns="98064f91-3e1c-4606-924d-450c59c02c1e" xsi:nil="true"/>
+  </documentManagement>
+</p:properties>
+</file>
+
+<file path=customXml/item3.xml><?xml version="1.0" encoding="utf-8"?>
 <ct:contentTypeSchema xmlns:ct="http://schemas.microsoft.com/office/2006/metadata/contentType" xmlns:ma="http://schemas.microsoft.com/office/2006/metadata/properties/metaAttributes" ct:_="" ma:_="" ma:contentTypeName="Document" ma:contentTypeID="0x010100BD683F238BC75F4EB789911DB901D718" ma:contentTypeVersion="18" ma:contentTypeDescription="Create a new document." ma:contentTypeScope="" ma:versionID="1bc42b36d02d411982c2b39bed128fab">
   <xsd:schema xmlns:xsd="http://www.w3.org/2001/XMLSchema" xmlns:xs="http://www.w3.org/2001/XMLSchema" xmlns:p="http://schemas.microsoft.com/office/2006/metadata/properties" xmlns:ns2="421930ea-623f-4491-8249-222176ed9477" xmlns:ns3="ebb7f390-3c0c-4fb4-9807-83586132d145" xmlns:ns4="98064f91-3e1c-4606-924d-450c59c02c1e" targetNamespace="http://schemas.microsoft.com/office/2006/metadata/properties" ma:root="true" ma:fieldsID="f1453599964a33a3f58260ec5201d0af" ns2:_="" ns3:_="" ns4:_="">
     <xsd:import namespace="421930ea-623f-4491-8249-222176ed9477"/>
@@ -5659,27 +5856,26 @@
 </ct:contentTypeSchema>
 </file>
 
-<file path=customXml/item2.xml><?xml version="1.0" encoding="utf-8"?>
-<p:properties xmlns:p="http://schemas.microsoft.com/office/2006/metadata/properties" xmlns:xsi="http://www.w3.org/2001/XMLSchema-instance" xmlns:pc="http://schemas.microsoft.com/office/infopath/2007/PartnerControls">
-  <documentManagement>
-    <lcf76f155ced4ddcb4097134ff3c332f xmlns="421930ea-623f-4491-8249-222176ed9477">
-      <Terms xmlns="http://schemas.microsoft.com/office/infopath/2007/PartnerControls"/>
-    </lcf76f155ced4ddcb4097134ff3c332f>
-    <TaxCatchAll xmlns="98064f91-3e1c-4606-924d-450c59c02c1e" xsi:nil="true"/>
-  </documentManagement>
-</p:properties>
+<file path=customXml/itemProps1.xml><?xml version="1.0" encoding="utf-8"?>
+<ds:datastoreItem xmlns:ds="http://schemas.openxmlformats.org/officeDocument/2006/customXml" ds:itemID="{07CAD5F0-182F-47F9-BF34-6F357C35D392}">
+  <ds:schemaRefs>
+    <ds:schemaRef ds:uri="http://schemas.microsoft.com/sharepoint/v3/contenttype/forms"/>
+  </ds:schemaRefs>
+</ds:datastoreItem>
 </file>
 
-<file path=customXml/item3.xml><?xml version="1.0" encoding="utf-8"?>
-<?mso-contentType ?>
-<FormTemplates xmlns="http://schemas.microsoft.com/sharepoint/v3/contenttype/forms">
-  <Display>DocumentLibraryForm</Display>
-  <Edit>DocumentLibraryForm</Edit>
-  <New>DocumentLibraryForm</New>
-</FormTemplates>
+<file path=customXml/itemProps2.xml><?xml version="1.0" encoding="utf-8"?>
+<ds:datastoreItem xmlns:ds="http://schemas.openxmlformats.org/officeDocument/2006/customXml" ds:itemID="{65EE9949-EBBA-4F07-8368-460CB2D6553A}">
+  <ds:schemaRefs>
+    <ds:schemaRef ds:uri="http://schemas.microsoft.com/office/2006/metadata/properties"/>
+    <ds:schemaRef ds:uri="http://schemas.microsoft.com/office/infopath/2007/PartnerControls"/>
+    <ds:schemaRef ds:uri="421930ea-623f-4491-8249-222176ed9477"/>
+    <ds:schemaRef ds:uri="98064f91-3e1c-4606-924d-450c59c02c1e"/>
+  </ds:schemaRefs>
+</ds:datastoreItem>
 </file>
 
-<file path=customXml/itemProps1.xml><?xml version="1.0" encoding="utf-8"?>
+<file path=customXml/itemProps3.xml><?xml version="1.0" encoding="utf-8"?>
 <ds:datastoreItem xmlns:ds="http://schemas.openxmlformats.org/officeDocument/2006/customXml" ds:itemID="{191EB0EE-5961-4940-B884-05FD2197711E}">
   <ds:schemaRefs>
     <ds:schemaRef ds:uri="http://schemas.microsoft.com/office/2006/metadata/contentType"/>
@@ -5699,25 +5895,6 @@
 </ds:datastoreItem>
 </file>
 
-<file path=customXml/itemProps2.xml><?xml version="1.0" encoding="utf-8"?>
-<ds:datastoreItem xmlns:ds="http://schemas.openxmlformats.org/officeDocument/2006/customXml" ds:itemID="{65EE9949-EBBA-4F07-8368-460CB2D6553A}">
-  <ds:schemaRefs>
-    <ds:schemaRef ds:uri="http://schemas.microsoft.com/office/2006/metadata/properties"/>
-    <ds:schemaRef ds:uri="http://schemas.microsoft.com/office/infopath/2007/PartnerControls"/>
-    <ds:schemaRef ds:uri="421930ea-623f-4491-8249-222176ed9477"/>
-    <ds:schemaRef ds:uri="98064f91-3e1c-4606-924d-450c59c02c1e"/>
-  </ds:schemaRefs>
-</ds:datastoreItem>
-</file>
-
-<file path=customXml/itemProps3.xml><?xml version="1.0" encoding="utf-8"?>
-<ds:datastoreItem xmlns:ds="http://schemas.openxmlformats.org/officeDocument/2006/customXml" ds:itemID="{07CAD5F0-182F-47F9-BF34-6F357C35D392}">
-  <ds:schemaRefs>
-    <ds:schemaRef ds:uri="http://schemas.microsoft.com/sharepoint/v3/contenttype/forms"/>
-  </ds:schemaRefs>
-</ds:datastoreItem>
-</file>
-
 <file path=docMetadata/LabelInfo.xml><?xml version="1.0" encoding="utf-8"?>
 <clbl:labelList xmlns:clbl="http://schemas.microsoft.com/office/2020/mipLabelMetadata">
   <clbl:label id="{82c514c1-a717-4087-be06-d40d2070ad52}" enabled="0" method="" siteId="{82c514c1-a717-4087-be06-d40d2070ad52}" removed="1"/>

</xml_diff>